<commit_message>
in sunday meeting changes
</commit_message>
<xml_diff>
--- a/Walkthrough.docx
+++ b/Walkthrough.docx
@@ -1188,8 +1188,6 @@
         <w:lastRenderedPageBreak/>
         <w:t>Music Room</w:t>
       </w:r>
-      <w:bookmarkStart w:id="0" w:name="_GoBack"/>
-      <w:bookmarkEnd w:id="0"/>
     </w:p>
     <w:p>
       <w:pPr>
@@ -1572,8 +1570,20 @@
           <w:lang w:val="en-US" w:eastAsia="en-US"/>
         </w:rPr>
         <w:tab/>
-        <w:t>Obtain Stunning Spell from the Mysterious Object which will have appeared _______________</w:t>
-      </w:r>
+        <w:t xml:space="preserve">Obtain Stunning Spell from the Mysterious Object which will have appeared </w:t>
+      </w:r>
+      <w:r>
+        <w:rPr>
+          <w:rFonts w:eastAsia="Times New Roman" w:cs="Times New Roman"/>
+          <w:color w:val="000000"/>
+          <w:sz w:val="23"/>
+          <w:szCs w:val="23"/>
+          <w:lang w:val="en-US" w:eastAsia="en-US"/>
+        </w:rPr>
+        <w:t>next to the tables in the dark room.</w:t>
+      </w:r>
+      <w:bookmarkStart w:id="0" w:name="_GoBack"/>
+      <w:bookmarkEnd w:id="0"/>
     </w:p>
     <w:p>
       <w:pPr>

</xml_diff>

<commit_message>
added visual cue for sounds in hubs
</commit_message>
<xml_diff>
--- a/Walkthrough.docx
+++ b/Walkthrough.docx
@@ -1172,6 +1172,7 @@
         <w:jc w:val="center"/>
         <w:rPr>
           <w:rFonts w:eastAsia="Times New Roman" w:cs="Times New Roman"/>
+          <w:color w:val="000000"/>
           <w:sz w:val="40"/>
           <w:szCs w:val="40"/>
           <w:lang w:val="en-US" w:eastAsia="en-US"/>
@@ -1191,12 +1192,11 @@
     </w:p>
     <w:p>
       <w:pPr>
-        <w:ind w:left="709"/>
-        <w:rPr>
-          <w:rFonts w:eastAsia="Times New Roman" w:cs="Times New Roman"/>
-          <w:color w:val="000000"/>
-          <w:sz w:val="23"/>
-          <w:szCs w:val="23"/>
+        <w:jc w:val="center"/>
+        <w:rPr>
+          <w:rFonts w:eastAsia="Times New Roman" w:cs="Times New Roman"/>
+          <w:sz w:val="40"/>
+          <w:szCs w:val="40"/>
           <w:lang w:val="en-US" w:eastAsia="en-US"/>
         </w:rPr>
       </w:pPr>
@@ -1204,22 +1204,16 @@
         <w:rPr>
           <w:rFonts w:eastAsia="Times New Roman" w:cs="Times New Roman"/>
           <w:noProof/>
-          <w:szCs w:val="24"/>
+          <w:color w:val="000000"/>
+          <w:sz w:val="40"/>
+          <w:szCs w:val="40"/>
           <w:lang w:val="en-US" w:eastAsia="en-US"/>
         </w:rPr>
         <w:drawing>
-          <wp:anchor distT="0" distB="0" distL="114300" distR="114300" simplePos="0" relativeHeight="251658240" behindDoc="1" locked="0" layoutInCell="1" allowOverlap="1" wp14:anchorId="2BED2954" wp14:editId="445733DD">
-            <wp:simplePos x="0" y="0"/>
-            <wp:positionH relativeFrom="margin">
-              <wp:align>center</wp:align>
-            </wp:positionH>
-            <wp:positionV relativeFrom="paragraph">
-              <wp:posOffset>22225</wp:posOffset>
-            </wp:positionV>
-            <wp:extent cx="2372995" cy="2324100"/>
-            <wp:effectExtent l="0" t="0" r="8255" b="0"/>
-            <wp:wrapTopAndBottom/>
-            <wp:docPr id="1" name="Picture 1" descr="https://lh4.googleusercontent.com/z89AiOtAsc9MoV8SV4iUltPPMbx6yfr5Hfu2NLDzOtN1VIat8m95DdFtDqDWh35f9B7SUIs7vbaa_PFAFdqB0xmNO3VprvT9HdqTvjfoEXWvivJEI2rov4GotPHpXw"/>
+          <wp:inline distT="0" distB="0" distL="0" distR="0" wp14:anchorId="7999C25E" wp14:editId="1AC27F0B">
+            <wp:extent cx="2371725" cy="2333625"/>
+            <wp:effectExtent l="0" t="0" r="9525" b="9525"/>
+            <wp:docPr id="5" name="Picture 5"/>
             <wp:cNvGraphicFramePr>
               <a:graphicFrameLocks xmlns:a="http://schemas.openxmlformats.org/drawingml/2006/main" noChangeAspect="1"/>
             </wp:cNvGraphicFramePr>
@@ -1227,23 +1221,14 @@
               <a:graphicData uri="http://schemas.openxmlformats.org/drawingml/2006/picture">
                 <pic:pic xmlns:pic="http://schemas.openxmlformats.org/drawingml/2006/picture">
                   <pic:nvPicPr>
-                    <pic:cNvPr id="0" name="Picture 2" descr="https://lh4.googleusercontent.com/z89AiOtAsc9MoV8SV4iUltPPMbx6yfr5Hfu2NLDzOtN1VIat8m95DdFtDqDWh35f9B7SUIs7vbaa_PFAFdqB0xmNO3VprvT9HdqTvjfoEXWvivJEI2rov4GotPHpXw"/>
+                    <pic:cNvPr id="0" name="Picture 1"/>
                     <pic:cNvPicPr>
                       <a:picLocks noChangeAspect="1" noChangeArrowheads="1"/>
                     </pic:cNvPicPr>
                   </pic:nvPicPr>
                   <pic:blipFill>
-                    <a:blip r:embed="rId9" cstate="print">
+                    <a:blip r:embed="rId9">
                       <a:extLst>
-                        <a:ext uri="{BEBA8EAE-BF5A-486C-A8C5-ECC9F3942E4B}">
-                          <a14:imgProps xmlns:a14="http://schemas.microsoft.com/office/drawing/2010/main">
-                            <a14:imgLayer r:embed="rId10">
-                              <a14:imgEffect>
-                                <a14:sharpenSoften amount="50000"/>
-                              </a14:imgEffect>
-                            </a14:imgLayer>
-                          </a14:imgProps>
-                        </a:ext>
                         <a:ext uri="{28A0092B-C50C-407E-A947-70E740481C1C}">
                           <a14:useLocalDpi xmlns:a14="http://schemas.microsoft.com/office/drawing/2010/main" val="0"/>
                         </a:ext>
@@ -1257,7 +1242,7 @@
                   <pic:spPr bwMode="auto">
                     <a:xfrm>
                       <a:off x="0" y="0"/>
-                      <a:ext cx="2372995" cy="2324100"/>
+                      <a:ext cx="2371725" cy="2333625"/>
                     </a:xfrm>
                     <a:prstGeom prst="rect">
                       <a:avLst/>
@@ -1270,15 +1255,23 @@
                 </pic:pic>
               </a:graphicData>
             </a:graphic>
-            <wp14:sizeRelH relativeFrom="page">
-              <wp14:pctWidth>0</wp14:pctWidth>
-            </wp14:sizeRelH>
-            <wp14:sizeRelV relativeFrom="page">
-              <wp14:pctHeight>0</wp14:pctHeight>
-            </wp14:sizeRelV>
-          </wp:anchor>
+          </wp:inline>
         </w:drawing>
       </w:r>
+    </w:p>
+    <w:p>
+      <w:pPr>
+        <w:ind w:left="709"/>
+        <w:rPr>
+          <w:rFonts w:eastAsia="Times New Roman" w:cs="Times New Roman"/>
+          <w:color w:val="000000"/>
+          <w:sz w:val="23"/>
+          <w:szCs w:val="23"/>
+          <w:lang w:val="en-US" w:eastAsia="en-US"/>
+        </w:rPr>
+      </w:pPr>
+      <w:bookmarkStart w:id="0" w:name="_GoBack"/>
+      <w:bookmarkEnd w:id="0"/>
     </w:p>
     <w:p>
       <w:pPr>
@@ -1582,8 +1575,6 @@
         </w:rPr>
         <w:t>next to the tables in the dark room.</w:t>
       </w:r>
-      <w:bookmarkStart w:id="0" w:name="_GoBack"/>
-      <w:bookmarkEnd w:id="0"/>
     </w:p>
     <w:p>
       <w:pPr>
@@ -2168,7 +2159,7 @@
                     </pic:cNvPicPr>
                   </pic:nvPicPr>
                   <pic:blipFill rotWithShape="1">
-                    <a:blip r:embed="rId11">
+                    <a:blip r:embed="rId10">
                       <a:extLst>
                         <a:ext uri="{28A0092B-C50C-407E-A947-70E740481C1C}">
                           <a14:useLocalDpi xmlns:a14="http://schemas.microsoft.com/office/drawing/2010/main" val="0"/>

</xml_diff>